<commit_message>
Más avances en entrega2
</commit_message>
<xml_diff>
--- a/proyecto/informe/Entrega2.docx
+++ b/proyecto/informe/Entrega2.docx
@@ -1224,18 +1224,6 @@
         <w:ind w:firstLine="0"/>
         <w:jc w:val="left"/>
         <w:rPr>
-          <w:b/>
-          <w:lang w:val="es-CO"/>
-        </w:rPr>
-      </w:pPr>
-    </w:p>
-    <w:p>
-      <w:pPr>
-        <w:pStyle w:val="Sangradetextonormal"/>
-        <w:spacing w:after="120"/>
-        <w:ind w:firstLine="0"/>
-        <w:jc w:val="left"/>
-        <w:rPr>
           <w:kern w:val="1"/>
           <w:lang w:val="es-CO"/>
         </w:rPr>
@@ -1565,10 +1553,7 @@
         <w:ind w:firstLine="0"/>
       </w:pPr>
       <w:r>
-        <w:t xml:space="preserve">Creada por Fred W. Glover, es un método de optimización matemática que genera iterativamente diferentes soluciones y las almacena en una estructura de memoria hasta cumplir determinada condición de parada, y al finalizar, define la </w:t>
-      </w:r>
-      <w:r>
-        <w:t xml:space="preserve">solución final como la más óptima de las generadas. Por ejemplo, en el problema del vendedor viajero, se genera una </w:t>
+        <w:t xml:space="preserve">Creada por Fred W. Glover, es un método de optimización matemática que genera iterativamente diferentes soluciones y las almacena en una estructura de memoria hasta cumplir determinada condición de parada, y al finalizar, define la solución final como la más óptima de las generadas. Por ejemplo, en el problema del vendedor viajero, se genera una </w:t>
       </w:r>
       <w:r>
         <w:t>solución</w:t>
@@ -1596,8 +1581,8 @@
         </w:rPr>
         <w:drawing>
           <wp:inline distT="0" distB="0" distL="0" distR="0">
-            <wp:extent cx="2239120" cy="880434"/>
-            <wp:effectExtent l="19050" t="0" r="8780" b="0"/>
+            <wp:extent cx="3076447" cy="1209675"/>
+            <wp:effectExtent l="0" t="0" r="0" b="0"/>
             <wp:docPr id="5" name="Imagen 1" descr="http://html.scirp.org/file/3-1730343x4.png"/>
             <wp:cNvGraphicFramePr>
               <a:graphicFrameLocks xmlns:a="http://schemas.openxmlformats.org/drawingml/2006/main" noChangeAspect="1"/>
@@ -1621,7 +1606,7 @@
                   <pic:spPr bwMode="auto">
                     <a:xfrm>
                       <a:off x="0" y="0"/>
-                      <a:ext cx="2246272" cy="883246"/>
+                      <a:ext cx="3144202" cy="1236317"/>
                     </a:xfrm>
                     <a:prstGeom prst="rect">
                       <a:avLst/>
@@ -1662,7 +1647,7 @@
           <w:kern w:val="1"/>
           <w:lang w:val="es-CO"/>
         </w:rPr>
-        <w:t>ráfico 3</w:t>
+        <w:t>ráfico 4</w:t>
       </w:r>
       <w:r>
         <w:rPr>
@@ -1820,13 +1805,6 @@
     <w:p>
       <w:pPr>
         <w:rPr>
-          <w:lang w:val="es-CO"/>
-        </w:rPr>
-      </w:pPr>
-    </w:p>
-    <w:p>
-      <w:pPr>
-        <w:rPr>
           <w:sz w:val="72"/>
           <w:lang w:val="es-CO"/>
         </w:rPr>
@@ -1841,15 +1819,10 @@
     </w:p>
     <w:p>
       <w:pPr>
-        <w:pStyle w:val="Sangradetextonormal"/>
-        <w:spacing w:after="120"/>
-        <w:ind w:firstLine="0"/>
-      </w:pPr>
-    </w:p>
-    <w:p>
-      <w:pPr>
         <w:pStyle w:val="Ttulo2"/>
         <w:rPr>
+          <w:b/>
+          <w:bCs/>
           <w:lang w:val="es-CO"/>
         </w:rPr>
       </w:pPr>
@@ -1905,13 +1878,6 @@
     <w:p>
       <w:pPr>
         <w:rPr>
-          <w:lang w:val="es-CO"/>
-        </w:rPr>
-      </w:pPr>
-    </w:p>
-    <w:p>
-      <w:pPr>
-        <w:rPr>
           <w:sz w:val="72"/>
           <w:lang w:val="es-CO"/>
         </w:rPr>
@@ -2087,44 +2053,50 @@
         <w:rPr>
           <w:lang w:val="es-CO"/>
         </w:rPr>
-        <w:t xml:space="preserve">Se optó por elegir un grafo de listas de adyacencia porque esta es una estructura de datos que permite el almacenamiento de diferentes puntos en el espacio, sin </w:t>
-      </w:r>
+        <w:t xml:space="preserve">Se optó por elegir un grafo </w:t>
+      </w:r>
+      <w:r>
+        <w:rPr>
+          <w:lang w:val="es-CO"/>
+        </w:rPr>
+        <w:t>con</w:t>
+      </w:r>
+      <w:r>
+        <w:rPr>
+          <w:lang w:val="es-CO"/>
+        </w:rPr>
+        <w:t xml:space="preserve"> listas de adyacencia porque esta es una estructura de datos que permite el almacenamiento de diferentes puntos en el espacio, sin necesidad guardar coordenadas precisas, al reemplazar estas con peso entre nodos, ahorrando memoria</w:t>
+      </w:r>
+      <w:r>
+        <w:rPr>
+          <w:lang w:val="es-CO"/>
+        </w:rPr>
+        <w:t xml:space="preserve"> </w:t>
+      </w:r>
+      <w:r>
+        <w:rPr>
+          <w:lang w:val="es-CO"/>
+        </w:rPr>
+        <w:t>de esta manera</w:t>
+      </w:r>
+      <w:r>
+        <w:rPr>
+          <w:lang w:val="es-CO"/>
+        </w:rPr>
+        <w:t xml:space="preserve">. </w:t>
+      </w:r>
+    </w:p>
+    <w:p>
+      <w:pPr>
+        <w:rPr>
+          <w:lang w:val="es-CO"/>
+        </w:rPr>
+      </w:pPr>
       <w:r>
         <w:rPr>
           <w:lang w:val="es-CO"/>
         </w:rPr>
         <w:lastRenderedPageBreak/>
-        <w:t>necesidad guardar coordenadas precisas, al reemplazar estas con peso entre nodos, ahorrando memoria</w:t>
-      </w:r>
-      <w:r>
-        <w:rPr>
-          <w:lang w:val="es-CO"/>
-        </w:rPr>
-        <w:t xml:space="preserve"> </w:t>
-      </w:r>
-      <w:r>
-        <w:rPr>
-          <w:lang w:val="es-CO"/>
-        </w:rPr>
-        <w:t>de esta manera</w:t>
-      </w:r>
-      <w:r>
-        <w:rPr>
-          <w:lang w:val="es-CO"/>
-        </w:rPr>
-        <w:t xml:space="preserve">. </w:t>
-      </w:r>
-    </w:p>
-    <w:p>
-      <w:pPr>
-        <w:rPr>
-          <w:lang w:val="es-CO"/>
-        </w:rPr>
-      </w:pPr>
-      <w:r>
-        <w:rPr>
-          <w:lang w:val="es-CO"/>
-        </w:rPr>
         <w:t>Igualmente, consideró que esta estructura era la más adecuada para darle solución a este problema porque esta, al ser basada en puntos y sus distancias entre ellos, es la que permite encontrar de manera más óptima recorridos entre dos puntos.</w:t>
       </w:r>
     </w:p>
@@ -2435,7 +2407,7 @@
     </w:p>
     <w:p>
       <w:pPr>
-        <w:jc w:val="center"/>
+        <w:jc w:val="left"/>
         <w:rPr>
           <w:lang w:val="es-CO"/>
         </w:rPr>
@@ -2447,8 +2419,8 @@
         </w:rPr>
         <w:drawing>
           <wp:inline distT="0" distB="0" distL="0" distR="0" wp14:anchorId="6C834EFF" wp14:editId="047A73DB">
-            <wp:extent cx="2486025" cy="1658735"/>
-            <wp:effectExtent l="38100" t="38100" r="9525" b="17780"/>
+            <wp:extent cx="1438275" cy="959652"/>
+            <wp:effectExtent l="38100" t="38100" r="9525" b="12065"/>
             <wp:docPr id="2" name="Imagen 2" descr="C:\Users\usuario\Desktop\g1.PNG"/>
             <wp:cNvGraphicFramePr>
               <a:graphicFrameLocks xmlns:a="http://schemas.openxmlformats.org/drawingml/2006/main" noChangeAspect="1"/>
@@ -2463,7 +2435,7 @@
                     </pic:cNvPicPr>
                   </pic:nvPicPr>
                   <pic:blipFill rotWithShape="1">
-                    <a:blip r:embed="rId13">
+                    <a:blip r:embed="rId13" cstate="print">
                       <a:extLst>
                         <a:ext uri="{28A0092B-C50C-407E-A947-70E740481C1C}">
                           <a14:useLocalDpi xmlns:a14="http://schemas.microsoft.com/office/drawing/2010/main" val="0"/>
@@ -2476,7 +2448,7 @@
                   <pic:spPr bwMode="auto">
                     <a:xfrm>
                       <a:off x="0" y="0"/>
-                      <a:ext cx="2529502" cy="1687744"/>
+                      <a:ext cx="1517598" cy="1012578"/>
                     </a:xfrm>
                     <a:prstGeom prst="rect">
                       <a:avLst/>
@@ -2508,8 +2480,8 @@
         </w:rPr>
         <w:drawing>
           <wp:inline distT="0" distB="0" distL="0" distR="0" wp14:anchorId="346D3690" wp14:editId="5CD30B2D">
-            <wp:extent cx="2486025" cy="1669718"/>
-            <wp:effectExtent l="38100" t="38100" r="9525" b="26035"/>
+            <wp:extent cx="1419225" cy="953210"/>
+            <wp:effectExtent l="38100" t="38100" r="9525" b="18415"/>
             <wp:docPr id="3" name="Imagen 3" descr="C:\Users\usuario\Desktop\g2.PNG"/>
             <wp:cNvGraphicFramePr>
               <a:graphicFrameLocks xmlns:a="http://schemas.openxmlformats.org/drawingml/2006/main" noChangeAspect="1"/>
@@ -2524,7 +2496,7 @@
                     </pic:cNvPicPr>
                   </pic:nvPicPr>
                   <pic:blipFill rotWithShape="1">
-                    <a:blip r:embed="rId14">
+                    <a:blip r:embed="rId14" cstate="print">
                       <a:extLst>
                         <a:ext uri="{28A0092B-C50C-407E-A947-70E740481C1C}">
                           <a14:useLocalDpi xmlns:a14="http://schemas.microsoft.com/office/drawing/2010/main" val="0"/>
@@ -2537,7 +2509,7 @@
                   <pic:spPr bwMode="auto">
                     <a:xfrm>
                       <a:off x="0" y="0"/>
-                      <a:ext cx="2510224" cy="1685971"/>
+                      <a:ext cx="1469577" cy="987029"/>
                     </a:xfrm>
                     <a:prstGeom prst="rect">
                       <a:avLst/>
@@ -2562,22 +2534,6 @@
           </wp:inline>
         </w:drawing>
       </w:r>
-    </w:p>
-    <w:p>
-      <w:pPr>
-        <w:jc w:val="center"/>
-        <w:rPr>
-          <w:lang w:val="es-CO"/>
-        </w:rPr>
-      </w:pPr>
-    </w:p>
-    <w:p>
-      <w:pPr>
-        <w:jc w:val="center"/>
-        <w:rPr>
-          <w:lang w:val="es-CO"/>
-        </w:rPr>
-      </w:pPr>
       <w:r>
         <w:rPr>
           <w:noProof/>
@@ -2585,8 +2541,8 @@
         </w:rPr>
         <w:drawing>
           <wp:inline distT="0" distB="0" distL="0" distR="0" wp14:anchorId="77319ECF" wp14:editId="45A6652F">
-            <wp:extent cx="2514600" cy="1635710"/>
-            <wp:effectExtent l="38100" t="38100" r="19050" b="22225"/>
+            <wp:extent cx="1447800" cy="941772"/>
+            <wp:effectExtent l="38100" t="38100" r="19050" b="10795"/>
             <wp:docPr id="8" name="Imagen 8" descr="C:\Users\usuario\Desktop\g3.PNG"/>
             <wp:cNvGraphicFramePr>
               <a:graphicFrameLocks xmlns:a="http://schemas.openxmlformats.org/drawingml/2006/main" noChangeAspect="1"/>
@@ -2601,7 +2557,7 @@
                     </pic:cNvPicPr>
                   </pic:nvPicPr>
                   <pic:blipFill rotWithShape="1">
-                    <a:blip r:embed="rId15">
+                    <a:blip r:embed="rId15" cstate="print">
                       <a:extLst>
                         <a:ext uri="{28A0092B-C50C-407E-A947-70E740481C1C}">
                           <a14:useLocalDpi xmlns:a14="http://schemas.microsoft.com/office/drawing/2010/main" val="0"/>
@@ -2614,7 +2570,7 @@
                   <pic:spPr bwMode="auto">
                     <a:xfrm>
                       <a:off x="0" y="0"/>
-                      <a:ext cx="2556459" cy="1662939"/>
+                      <a:ext cx="1501207" cy="976512"/>
                     </a:xfrm>
                     <a:prstGeom prst="rect">
                       <a:avLst/>
@@ -2646,8 +2602,8 @@
         </w:rPr>
         <w:drawing>
           <wp:inline distT="0" distB="0" distL="0" distR="0">
-            <wp:extent cx="2505075" cy="1670051"/>
-            <wp:effectExtent l="38100" t="38100" r="9525" b="25400"/>
+            <wp:extent cx="1402308" cy="934872"/>
+            <wp:effectExtent l="38100" t="38100" r="26670" b="17780"/>
             <wp:docPr id="6" name="Imagen 6" descr="C:\Users\usuario\Desktop\g4.PNG"/>
             <wp:cNvGraphicFramePr>
               <a:graphicFrameLocks xmlns:a="http://schemas.openxmlformats.org/drawingml/2006/main" noChangeAspect="1"/>
@@ -2662,7 +2618,7 @@
                     </pic:cNvPicPr>
                   </pic:nvPicPr>
                   <pic:blipFill rotWithShape="1">
-                    <a:blip r:embed="rId16">
+                    <a:blip r:embed="rId16" cstate="print">
                       <a:extLst>
                         <a:ext uri="{28A0092B-C50C-407E-A947-70E740481C1C}">
                           <a14:useLocalDpi xmlns:a14="http://schemas.microsoft.com/office/drawing/2010/main" val="0"/>
@@ -2675,7 +2631,7 @@
                   <pic:spPr bwMode="auto">
                     <a:xfrm>
                       <a:off x="0" y="0"/>
-                      <a:ext cx="2514393" cy="1676263"/>
+                      <a:ext cx="1429093" cy="952729"/>
                     </a:xfrm>
                     <a:prstGeom prst="rect">
                       <a:avLst/>
@@ -2700,6 +2656,58 @@
           </wp:inline>
         </w:drawing>
       </w:r>
+      <w:r>
+        <w:rPr>
+          <w:b/>
+          <w:lang w:val="es-CO"/>
+        </w:rPr>
+        <w:t xml:space="preserve"> </w:t>
+      </w:r>
+      <w:r>
+        <w:rPr>
+          <w:b/>
+          <w:lang w:val="es-CO"/>
+        </w:rPr>
+        <w:t>G</w:t>
+      </w:r>
+      <w:r>
+        <w:rPr>
+          <w:b/>
+          <w:kern w:val="1"/>
+          <w:lang w:val="es-CO"/>
+        </w:rPr>
+        <w:t xml:space="preserve">ráfico </w:t>
+      </w:r>
+      <w:r>
+        <w:rPr>
+          <w:b/>
+          <w:kern w:val="1"/>
+          <w:lang w:val="es-CO"/>
+        </w:rPr>
+        <w:t>7</w:t>
+      </w:r>
+      <w:r>
+        <w:rPr>
+          <w:b/>
+          <w:kern w:val="1"/>
+          <w:lang w:val="es-CO"/>
+        </w:rPr>
+        <w:t>:</w:t>
+      </w:r>
+      <w:r>
+        <w:rPr>
+          <w:kern w:val="1"/>
+          <w:lang w:val="es-CO"/>
+        </w:rPr>
+        <w:t xml:space="preserve"> </w:t>
+      </w:r>
+      <w:r>
+        <w:rPr>
+          <w:kern w:val="1"/>
+          <w:lang w:val="es-CO"/>
+        </w:rPr>
+        <w:t>Representación gráfica del algoritmo</w:t>
+      </w:r>
     </w:p>
     <w:p>
       <w:pPr>
@@ -2816,17 +2824,173 @@
           <w:lang w:val="es-CO"/>
         </w:rPr>
         <w:t>Criterios de diseño</w:t>
+      </w:r>
+      <w:r>
+        <w:rPr>
+          <w:b/>
+          <w:bCs/>
+          <w:lang w:val="es-CO"/>
+        </w:rPr>
+        <w:t xml:space="preserve"> algoritmo</w:t>
+      </w:r>
+    </w:p>
+    <w:p>
+      <w:pPr>
+        <w:rPr>
+          <w:sz w:val="56"/>
+          <w:lang w:val="es-CO"/>
+        </w:rPr>
+      </w:pPr>
+      <w:r>
+        <w:rPr>
+          <w:sz w:val="56"/>
+          <w:lang w:val="es-CO"/>
+        </w:rPr>
+        <w:t>LUISA</w:t>
+      </w:r>
+    </w:p>
+    <w:p>
+      <w:pPr>
+        <w:pStyle w:val="Ttulo2"/>
+        <w:rPr>
+          <w:b/>
+          <w:bCs/>
+          <w:lang w:val="es-CO"/>
+        </w:rPr>
+      </w:pPr>
+      <w:r>
+        <w:rPr>
+          <w:b/>
+          <w:bCs/>
+          <w:lang w:val="es-CO"/>
+        </w:rPr>
+        <w:t>4.</w:t>
+      </w:r>
+      <w:r>
+        <w:rPr>
+          <w:b/>
+          <w:bCs/>
+          <w:lang w:val="es-CO"/>
+        </w:rPr>
+        <w:t>8</w:t>
+      </w:r>
+      <w:r>
+        <w:rPr>
+          <w:b/>
+          <w:bCs/>
+          <w:lang w:val="es-CO"/>
+        </w:rPr>
+        <w:t xml:space="preserve"> </w:t>
+      </w:r>
+      <w:r>
+        <w:rPr>
+          <w:b/>
+          <w:bCs/>
+          <w:lang w:val="es-CO"/>
+        </w:rPr>
+        <w:t>Tiempos de Ejecución</w:t>
+      </w:r>
+    </w:p>
+    <w:p>
+      <w:r>
+        <w:t>…</w:t>
+      </w:r>
+    </w:p>
+    <w:p>
+      <w:pPr>
+        <w:pStyle w:val="Ttulo2"/>
+        <w:rPr>
+          <w:b/>
+          <w:bCs/>
+          <w:lang w:val="es-CO"/>
+        </w:rPr>
+      </w:pPr>
+      <w:r>
+        <w:rPr>
+          <w:b/>
+          <w:bCs/>
+          <w:lang w:val="es-CO"/>
+        </w:rPr>
+        <w:t>4.</w:t>
+      </w:r>
+      <w:r>
+        <w:rPr>
+          <w:b/>
+          <w:bCs/>
+          <w:lang w:val="es-CO"/>
+        </w:rPr>
+        <w:t>9</w:t>
+      </w:r>
+      <w:r>
+        <w:rPr>
+          <w:b/>
+          <w:bCs/>
+          <w:lang w:val="es-CO"/>
+        </w:rPr>
+        <w:t xml:space="preserve"> </w:t>
+      </w:r>
+      <w:r>
+        <w:rPr>
+          <w:b/>
+          <w:bCs/>
+          <w:lang w:val="es-CO"/>
+        </w:rPr>
+        <w:t>Memoria</w:t>
+      </w:r>
+    </w:p>
+    <w:p>
+      <w:r>
+        <w:t>…</w:t>
+      </w:r>
+    </w:p>
+    <w:p>
+      <w:pPr>
+        <w:pStyle w:val="Ttulo2"/>
+        <w:rPr>
+          <w:b/>
+          <w:bCs/>
+          <w:lang w:val="es-CO"/>
+        </w:rPr>
+      </w:pPr>
+      <w:r>
+        <w:rPr>
+          <w:b/>
+          <w:bCs/>
+          <w:lang w:val="es-CO"/>
+        </w:rPr>
+        <w:t>4.</w:t>
+      </w:r>
+      <w:r>
+        <w:rPr>
+          <w:b/>
+          <w:bCs/>
+          <w:lang w:val="es-CO"/>
+        </w:rPr>
+        <w:t>10</w:t>
+      </w:r>
+      <w:r>
+        <w:rPr>
+          <w:b/>
+          <w:bCs/>
+          <w:lang w:val="es-CO"/>
+        </w:rPr>
+        <w:t xml:space="preserve"> </w:t>
+      </w:r>
+      <w:r>
+        <w:rPr>
+          <w:b/>
+          <w:bCs/>
+          <w:lang w:val="es-CO"/>
+        </w:rPr>
+        <w:t>Análisis de resultados</w:t>
+      </w:r>
+    </w:p>
+    <w:p>
+      <w:r>
+        <w:t>…</w:t>
       </w:r>
       <w:bookmarkStart w:id="0" w:name="_GoBack"/>
       <w:bookmarkEnd w:id="0"/>
-      <w:r>
-        <w:rPr>
-          <w:b/>
-          <w:bCs/>
-          <w:lang w:val="es-CO"/>
-        </w:rPr>
-        <w:t xml:space="preserve"> algoritmo</w:t>
-      </w:r>
     </w:p>
     <w:p/>
     <w:p>
@@ -2842,7 +3006,6 @@
           <w:b/>
           <w:bCs/>
         </w:rPr>
-        <w:lastRenderedPageBreak/>
         <w:t>REFERENCIAS</w:t>
       </w:r>
     </w:p>
@@ -6488,7 +6651,7 @@
 </file>
 
 <file path=customXml/itemProps1.xml><?xml version="1.0" encoding="utf-8"?>
-<ds:datastoreItem xmlns:ds="http://schemas.openxmlformats.org/officeDocument/2006/customXml" ds:itemID="{840633DC-CB81-4DBA-8EFF-F9CC0ACC84FF}">
+<ds:datastoreItem xmlns:ds="http://schemas.openxmlformats.org/officeDocument/2006/customXml" ds:itemID="{E4D2E0A5-4963-4AEB-A1BD-C3317BB91CC8}">
   <ds:schemaRefs>
     <ds:schemaRef ds:uri="http://schemas.openxmlformats.org/officeDocument/2006/bibliography"/>
   </ds:schemaRefs>

</xml_diff>